<commit_message>
Initial cleanup and tweaks
</commit_message>
<xml_diff>
--- a/14 - Spike - Agent Marksmanship/Spike Report - Task 11 - Agent Markmanship.docx
+++ b/14 - Spike - Agent Marksmanship/Spike Report - Task 11 - Agent Markmanship.docx
@@ -320,6 +320,30 @@
     </w:p>
     <w:p>
       <w:pPr>
+        <w:pStyle w:val="ListParagraph"/>
+        <w:numPr>
+          <w:ilvl w:val="0"/>
+          <w:numId w:val="1"/>
+        </w:numPr>
+      </w:pPr>
+      <w:r>
+        <w:t>Cleaned up some code, started putting together a skeleton for the methods.</w:t>
+      </w:r>
+    </w:p>
+    <w:p>
+      <w:pPr>
+        <w:pStyle w:val="ListParagraph"/>
+        <w:numPr>
+          <w:ilvl w:val="0"/>
+          <w:numId w:val="1"/>
+        </w:numPr>
+      </w:pPr>
+      <w:r>
+        <w:t>Started putting together input code</w:t>
+      </w:r>
+    </w:p>
+    <w:p>
+      <w:pPr>
         <w:pStyle w:val="Heading1"/>
         <w:rPr>
           <w:rFonts w:eastAsiaTheme="minorHAnsi"/>
@@ -345,13 +369,8 @@
           <w:numId w:val="1"/>
         </w:numPr>
       </w:pPr>
-      <w:proofErr w:type="gramStart"/>
-      <w:r>
-        <w:t>?:</w:t>
-      </w:r>
-      <w:proofErr w:type="gramEnd"/>
-      <w:r>
-        <w:t xml:space="preserve"> Scroll through target modes (stationary, moving between two points, evading).</w:t>
+      <w:r>
+        <w:t>I: toggle the display of agents’ force, velocity and net desired change in position.</w:t>
       </w:r>
     </w:p>
     <w:p>
@@ -362,13 +381,23 @@
           <w:numId w:val="1"/>
         </w:numPr>
       </w:pPr>
-      <w:proofErr w:type="gramStart"/>
-      <w:r>
-        <w:t>?:</w:t>
-      </w:r>
-      <w:proofErr w:type="gramEnd"/>
-      <w:r>
-        <w:t xml:space="preserve"> Scroll through weapon modes.</w:t>
+      <w:r>
+        <w:t>N</w:t>
+      </w:r>
+      <w:r>
+        <w:t xml:space="preserve">: </w:t>
+      </w:r>
+      <w:r>
+        <w:t>create a new obstacle</w:t>
+      </w:r>
+      <w:r>
+        <w:t xml:space="preserve"> in a random but valid position</w:t>
+      </w:r>
+      <w:r>
+        <w:t>.</w:t>
+      </w:r>
+      <w:r>
+        <w:t xml:space="preserve"> </w:t>
       </w:r>
     </w:p>
     <w:p>
@@ -379,13 +408,8 @@
           <w:numId w:val="1"/>
         </w:numPr>
       </w:pPr>
-      <w:proofErr w:type="gramStart"/>
-      <w:r>
-        <w:t>?:</w:t>
-      </w:r>
-      <w:proofErr w:type="gramEnd"/>
-      <w:r>
-        <w:t xml:space="preserve"> Toggle walls on and off.</w:t>
+      <w:r>
+        <w:t>O: toggle obstacles and hiding spots on and off.</w:t>
       </w:r>
     </w:p>
     <w:p>
@@ -396,13 +420,8 @@
           <w:numId w:val="1"/>
         </w:numPr>
       </w:pPr>
-      <w:proofErr w:type="gramStart"/>
-      <w:r>
-        <w:t>?:</w:t>
-      </w:r>
-      <w:proofErr w:type="gramEnd"/>
-      <w:r>
-        <w:t xml:space="preserve"> Toggle obstacles and hiding spots on and off.</w:t>
+      <w:r>
+        <w:t>P: pause or un-pause the game.</w:t>
       </w:r>
     </w:p>
     <w:p>
@@ -413,6 +432,12 @@
           <w:numId w:val="1"/>
         </w:numPr>
       </w:pPr>
+      <w:r>
+        <w:t xml:space="preserve">R: </w:t>
+      </w:r>
+      <w:r>
+        <w:t>reposition all obstacles in random but valid positions. Obstacles are automatically repositioned when the window changes size.</w:t>
+      </w:r>
     </w:p>
     <w:p>
       <w:pPr>
@@ -421,15 +446,15 @@
           <w:ilvl w:val="0"/>
           <w:numId w:val="1"/>
         </w:numPr>
-        <w:rPr>
-          <w:strike/>
-        </w:rPr>
-      </w:pPr>
-      <w:r>
-        <w:rPr>
-          <w:strike/>
-        </w:rPr>
-        <w:t>E: create a new evader agent.</w:t>
+      </w:pPr>
+      <w:r>
+        <w:t>S</w:t>
+      </w:r>
+      <w:r>
+        <w:t>: Scroll through</w:t>
+      </w:r>
+      <w:r>
+        <w:t xml:space="preserve"> shooter weapons.</w:t>
       </w:r>
     </w:p>
     <w:p>
@@ -439,15 +464,18 @@
           <w:ilvl w:val="0"/>
           <w:numId w:val="1"/>
         </w:numPr>
-        <w:rPr>
-          <w:strike/>
-        </w:rPr>
-      </w:pPr>
-      <w:r>
-        <w:rPr>
-          <w:strike/>
-        </w:rPr>
-        <w:t xml:space="preserve">H: create a new hunter agent. </w:t>
+      </w:pPr>
+      <w:r>
+        <w:t>T</w:t>
+      </w:r>
+      <w:r>
+        <w:t xml:space="preserve">: Scroll through target </w:t>
+      </w:r>
+      <w:r>
+        <w:t>movement types (s</w:t>
+      </w:r>
+      <w:r>
+        <w:t>tationary, moving between two points, evading).</w:t>
       </w:r>
     </w:p>
     <w:p>
@@ -459,94 +487,30 @@
         </w:numPr>
       </w:pPr>
       <w:r>
-        <w:t xml:space="preserve">O: </w:t>
-      </w:r>
-      <w:r>
-        <w:t>create a new obstacle</w:t>
-      </w:r>
-      <w:r>
-        <w:t xml:space="preserve"> in a random but valid posi</w:t>
+        <w:lastRenderedPageBreak/>
+        <w:t>W</w:t>
+      </w:r>
+      <w:r>
+        <w:t>: Toggle walls on and off.</w:t>
+      </w:r>
+    </w:p>
+    <w:p>
+      <w:pPr>
+        <w:pStyle w:val="ListParagraph"/>
+        <w:numPr>
+          <w:ilvl w:val="0"/>
+          <w:numId w:val="1"/>
+        </w:numPr>
+      </w:pPr>
+      <w:r>
+        <w:t>Escape: exit the game.</w:t>
       </w:r>
       <w:bookmarkStart w:id="0" w:name="_GoBack"/>
       <w:bookmarkEnd w:id="0"/>
       <w:r>
-        <w:t>tion</w:t>
-      </w:r>
-      <w:r>
-        <w:t>.</w:t>
-      </w:r>
-    </w:p>
-    <w:p>
-      <w:pPr>
-        <w:pStyle w:val="ListParagraph"/>
-        <w:numPr>
-          <w:ilvl w:val="0"/>
-          <w:numId w:val="1"/>
-        </w:numPr>
-      </w:pPr>
-      <w:r>
-        <w:t xml:space="preserve">R: </w:t>
-      </w:r>
-      <w:r>
-        <w:t>reposition all obstacles in random but valid positions. Obstacles are automatically repositioned when the window changes size.</w:t>
-      </w:r>
-    </w:p>
-    <w:p>
-      <w:pPr>
-        <w:pStyle w:val="ListParagraph"/>
-        <w:numPr>
-          <w:ilvl w:val="0"/>
-          <w:numId w:val="1"/>
-        </w:numPr>
-      </w:pPr>
-      <w:r>
-        <w:lastRenderedPageBreak/>
-        <w:t>P: pause or un-pause the game.</w:t>
-      </w:r>
-    </w:p>
-    <w:p>
-      <w:pPr>
-        <w:pStyle w:val="ListParagraph"/>
-        <w:numPr>
-          <w:ilvl w:val="0"/>
-          <w:numId w:val="1"/>
-        </w:numPr>
-      </w:pPr>
-      <w:r>
-        <w:t>Escape: exit the game.</w:t>
-      </w:r>
-    </w:p>
-    <w:p>
-      <w:pPr>
-        <w:pStyle w:val="ListParagraph"/>
-        <w:numPr>
-          <w:ilvl w:val="0"/>
-          <w:numId w:val="1"/>
-        </w:numPr>
-        <w:rPr>
-          <w:strike/>
-        </w:rPr>
-      </w:pPr>
-      <w:r>
-        <w:rPr>
-          <w:strike/>
-        </w:rPr>
-        <w:t>F: toggle friction method on and off.</w:t>
-      </w:r>
-    </w:p>
-    <w:p>
-      <w:pPr>
-        <w:pStyle w:val="ListParagraph"/>
-        <w:numPr>
-          <w:ilvl w:val="0"/>
-          <w:numId w:val="1"/>
-        </w:numPr>
-      </w:pPr>
-      <w:r>
-        <w:t>I: toggle the display of agents’ force, velocity and net desired change in position.</w:t>
-      </w:r>
-    </w:p>
-    <w:p/>
+        <w:t xml:space="preserve"> </w:t>
+      </w:r>
+    </w:p>
     <w:p>
       <w:pPr>
         <w:pStyle w:val="Heading1"/>
@@ -1705,7 +1669,7 @@
 </file>
 
 <file path=customXml/itemProps1.xml><?xml version="1.0" encoding="utf-8"?>
-<ds:datastoreItem xmlns:ds="http://schemas.openxmlformats.org/officeDocument/2006/customXml" ds:itemID="{788AAA9B-12C8-4A08-894E-D5BC3D3DA79E}">
+<ds:datastoreItem xmlns:ds="http://schemas.openxmlformats.org/officeDocument/2006/customXml" ds:itemID="{B3A9FFD4-4F35-4B8D-AE60-5D695ED89BB7}">
   <ds:schemaRefs>
     <ds:schemaRef ds:uri="http://schemas.openxmlformats.org/officeDocument/2006/bibliography"/>
   </ds:schemaRefs>

</xml_diff>

<commit_message>
Code is done, all that's left is to touch up the spike report and submit it.
</commit_message>
<xml_diff>
--- a/14 - Spike - Agent Marksmanship/Spike Report - Task 11 - Agent Markmanship.docx
+++ b/14 - Spike - Agent Marksmanship/Spike Report - Task 11 - Agent Markmanship.docx
@@ -229,25 +229,19 @@
           <w:numId w:val="1"/>
         </w:numPr>
       </w:pPr>
-      <w:r>
-        <w:t>Command prompt (for executing and testing the code)</w:t>
-      </w:r>
-    </w:p>
-    <w:p>
-      <w:pPr>
-        <w:pStyle w:val="ListParagraph"/>
-        <w:numPr>
-          <w:ilvl w:val="0"/>
-          <w:numId w:val="1"/>
-        </w:numPr>
-      </w:pPr>
       <w:proofErr w:type="spellStart"/>
       <w:r>
         <w:t>SublimeText</w:t>
       </w:r>
       <w:proofErr w:type="spellEnd"/>
       <w:r>
-        <w:t xml:space="preserve"> (for editing code)</w:t>
+        <w:t xml:space="preserve"> (for editing</w:t>
+      </w:r>
+      <w:r>
+        <w:t>, executing and testing the code</w:t>
+      </w:r>
+      <w:r>
+        <w:t>)</w:t>
       </w:r>
     </w:p>
     <w:p>
@@ -339,8 +333,185 @@
         </w:numPr>
       </w:pPr>
       <w:r>
-        <w:t>Started putting together input code</w:t>
-      </w:r>
+        <w:t>Added the walls from task 11, tweaking existing methods as needed to accommodate them.</w:t>
+      </w:r>
+    </w:p>
+    <w:p>
+      <w:pPr>
+        <w:pStyle w:val="ListParagraph"/>
+        <w:numPr>
+          <w:ilvl w:val="0"/>
+          <w:numId w:val="1"/>
+        </w:numPr>
+      </w:pPr>
+      <w:r>
+        <w:t>Added input controls for toggling the obstacles and walls on and off, tweaking existing methods as needed to accommodate that</w:t>
+      </w:r>
+    </w:p>
+    <w:p>
+      <w:pPr>
+        <w:pStyle w:val="ListParagraph"/>
+        <w:numPr>
+          <w:ilvl w:val="0"/>
+          <w:numId w:val="1"/>
+        </w:numPr>
+      </w:pPr>
+      <w:r>
+        <w:t>Set up target and shooter’s starting positions.</w:t>
+      </w:r>
+    </w:p>
+    <w:p>
+      <w:pPr>
+        <w:pStyle w:val="ListParagraph"/>
+        <w:numPr>
+          <w:ilvl w:val="0"/>
+          <w:numId w:val="1"/>
+        </w:numPr>
+      </w:pPr>
+      <w:r>
+        <w:t>Set up shooting from those stationary positions, pooling the projectiles rather than instantiating and destroying repeatedly to improve program efficiency. Projectiles die on contact with the target or when they pass outside the bounds of the screen.</w:t>
+      </w:r>
+    </w:p>
+    <w:p>
+      <w:pPr>
+        <w:pStyle w:val="ListParagraph"/>
+        <w:numPr>
+          <w:ilvl w:val="0"/>
+          <w:numId w:val="1"/>
+        </w:numPr>
+      </w:pPr>
+      <w:r>
+        <w:t>Added inaccuracy within a specified range.</w:t>
+      </w:r>
+    </w:p>
+    <w:p>
+      <w:pPr>
+        <w:pStyle w:val="ListParagraph"/>
+        <w:numPr>
+          <w:ilvl w:val="0"/>
+          <w:numId w:val="1"/>
+        </w:numPr>
+      </w:pPr>
+      <w:r>
+        <w:t>Added display of being hit, with target going red for 0.1 seconds</w:t>
+      </w:r>
+      <w:r>
+        <w:t>.</w:t>
+      </w:r>
+    </w:p>
+    <w:p>
+      <w:pPr>
+        <w:pStyle w:val="ListParagraph"/>
+        <w:numPr>
+          <w:ilvl w:val="0"/>
+          <w:numId w:val="1"/>
+        </w:numPr>
+      </w:pPr>
+      <w:r>
+        <w:t>Set up “moving back and forth” and “wander” movement types for the target</w:t>
+      </w:r>
+    </w:p>
+    <w:p>
+      <w:pPr>
+        <w:pStyle w:val="ListParagraph"/>
+        <w:numPr>
+          <w:ilvl w:val="0"/>
+          <w:numId w:val="1"/>
+        </w:numPr>
+      </w:pPr>
+      <w:r>
+        <w:t xml:space="preserve">Set up predictive shooting for the shooter. </w:t>
+      </w:r>
+      <w:r>
+        <w:t xml:space="preserve">Tried using a fancy method that uses sine and cosine functions, but that failed miserably. </w:t>
+      </w:r>
+      <w:r>
+        <w:t>Currently c</w:t>
+      </w:r>
+      <w:r>
+        <w:t>alculates time</w:t>
+      </w:r>
+      <w:r>
+        <w:t xml:space="preserve"> it’d take the projectile to get to the current / currently-calculated-future position</w:t>
+      </w:r>
+      <w:r>
+        <w:t>, then finds</w:t>
+      </w:r>
+      <w:r>
+        <w:t xml:space="preserve"> the target’s</w:t>
+      </w:r>
+      <w:r>
+        <w:t xml:space="preserve"> new position</w:t>
+      </w:r>
+      <w:r>
+        <w:t xml:space="preserve"> at that time</w:t>
+      </w:r>
+      <w:r>
+        <w:t xml:space="preserve"> using d = </w:t>
+      </w:r>
+      <w:proofErr w:type="spellStart"/>
+      <w:r>
+        <w:t>ut</w:t>
+      </w:r>
+      <w:proofErr w:type="spellEnd"/>
+      <w:r>
+        <w:t xml:space="preserve"> + ½ at</w:t>
+      </w:r>
+      <w:r>
+        <w:rPr>
+          <w:vertAlign w:val="superscript"/>
+        </w:rPr>
+        <w:t>2</w:t>
+      </w:r>
+      <w:r>
+        <w:t>, and wraps position</w:t>
+      </w:r>
+      <w:r>
+        <w:t>, iterating through this process until it thinks the projectile will be able to get within an acceptable distance of the target.</w:t>
+      </w:r>
+    </w:p>
+    <w:p>
+      <w:pPr>
+        <w:pStyle w:val="ListParagraph"/>
+        <w:numPr>
+          <w:ilvl w:val="0"/>
+          <w:numId w:val="1"/>
+        </w:numPr>
+      </w:pPr>
+      <w:r>
+        <w:lastRenderedPageBreak/>
+        <w:t xml:space="preserve">Tweaked hiding spots, fleeing, hunting and </w:t>
+      </w:r>
+      <w:proofErr w:type="spellStart"/>
+      <w:r>
+        <w:t>fov</w:t>
+      </w:r>
+      <w:proofErr w:type="spellEnd"/>
+      <w:r>
+        <w:t xml:space="preserve"> updating to work with a single hunter and evader, and to fit with </w:t>
+      </w:r>
+      <w:proofErr w:type="gramStart"/>
+      <w:r>
+        <w:t>the this</w:t>
+      </w:r>
+      <w:proofErr w:type="gramEnd"/>
+      <w:r>
+        <w:t xml:space="preserve"> task’s logic for when to move and what movement to do</w:t>
+      </w:r>
+    </w:p>
+    <w:p>
+      <w:pPr>
+        <w:pStyle w:val="ListParagraph"/>
+        <w:numPr>
+          <w:ilvl w:val="0"/>
+          <w:numId w:val="1"/>
+        </w:numPr>
+      </w:pPr>
+      <w:r>
+        <w:t>Set up explosions for rockets and hand grenades, and proved that I am a massive child.</w:t>
+      </w:r>
+      <w:bookmarkStart w:id="0" w:name="_GoBack"/>
+      <w:bookmarkEnd w:id="0"/>
     </w:p>
     <w:p>
       <w:pPr>
@@ -448,50 +619,31 @@
         </w:numPr>
       </w:pPr>
       <w:r>
-        <w:t>S</w:t>
-      </w:r>
-      <w:r>
-        <w:t>: Scroll through</w:t>
-      </w:r>
-      <w:r>
-        <w:t xml:space="preserve"> shooter weapons.</w:t>
-      </w:r>
-    </w:p>
-    <w:p>
-      <w:pPr>
-        <w:pStyle w:val="ListParagraph"/>
-        <w:numPr>
-          <w:ilvl w:val="0"/>
-          <w:numId w:val="1"/>
-        </w:numPr>
-      </w:pPr>
-      <w:r>
-        <w:t>T</w:t>
-      </w:r>
-      <w:r>
-        <w:t xml:space="preserve">: Scroll through target </w:t>
-      </w:r>
-      <w:r>
-        <w:t>movement types (s</w:t>
-      </w:r>
-      <w:r>
-        <w:t>tationary, moving between two points, evading).</w:t>
-      </w:r>
-    </w:p>
-    <w:p>
-      <w:pPr>
-        <w:pStyle w:val="ListParagraph"/>
-        <w:numPr>
-          <w:ilvl w:val="0"/>
-          <w:numId w:val="1"/>
-        </w:numPr>
-      </w:pPr>
-      <w:r>
-        <w:lastRenderedPageBreak/>
-        <w:t>W</w:t>
-      </w:r>
-      <w:r>
-        <w:t>: Toggle walls on and off.</w:t>
+        <w:t>S: Scroll through shooter weapons.</w:t>
+      </w:r>
+    </w:p>
+    <w:p>
+      <w:pPr>
+        <w:pStyle w:val="ListParagraph"/>
+        <w:numPr>
+          <w:ilvl w:val="0"/>
+          <w:numId w:val="1"/>
+        </w:numPr>
+      </w:pPr>
+      <w:r>
+        <w:t>T: Scroll through target movement types (stationary, moving between two points, evading).</w:t>
+      </w:r>
+    </w:p>
+    <w:p>
+      <w:pPr>
+        <w:pStyle w:val="ListParagraph"/>
+        <w:numPr>
+          <w:ilvl w:val="0"/>
+          <w:numId w:val="1"/>
+        </w:numPr>
+      </w:pPr>
+      <w:r>
+        <w:t>W: Toggle walls on and off.</w:t>
       </w:r>
     </w:p>
     <w:p>
@@ -505,14 +657,24 @@
       <w:r>
         <w:t>Escape: exit the game.</w:t>
       </w:r>
-      <w:bookmarkStart w:id="0" w:name="_GoBack"/>
-      <w:bookmarkEnd w:id="0"/>
       <w:r>
         <w:t xml:space="preserve"> </w:t>
       </w:r>
     </w:p>
     <w:p>
       <w:pPr>
+        <w:pStyle w:val="ListParagraph"/>
+        <w:numPr>
+          <w:ilvl w:val="0"/>
+          <w:numId w:val="1"/>
+        </w:numPr>
+      </w:pPr>
+      <w:r>
+        <w:t>Space: Shoot.</w:t>
+      </w:r>
+    </w:p>
+    <w:p>
+      <w:pPr>
         <w:pStyle w:val="Heading1"/>
       </w:pPr>
       <w:r>
@@ -540,7 +702,30 @@
         <w:t xml:space="preserve"> Found Out</w:t>
       </w:r>
     </w:p>
-    <w:p/>
+    <w:p>
+      <w:pPr>
+        <w:pStyle w:val="ListParagraph"/>
+        <w:numPr>
+          <w:ilvl w:val="0"/>
+          <w:numId w:val="1"/>
+        </w:numPr>
+      </w:pPr>
+      <w:r>
+        <w:t>Setting up different projectile types was easy enough. Setting up the movement settings and writing the predictive logic, even with the pursuit method as a basis for the latter, was the tricky bit.</w:t>
+      </w:r>
+    </w:p>
+    <w:p>
+      <w:pPr>
+        <w:pStyle w:val="ListParagraph"/>
+        <w:numPr>
+          <w:ilvl w:val="0"/>
+          <w:numId w:val="1"/>
+        </w:numPr>
+      </w:pPr>
+      <w:r>
+        <w:t>If target changes its velocity (vector or magnitude) or acceleration (ditto), that can render the predicted position useless, particularly if the projectile isn’t moving fast enough for the inaccuracy to be negligible.</w:t>
+      </w:r>
+    </w:p>
     <w:sectPr>
       <w:pgSz w:w="11906" w:h="16838"/>
       <w:pgMar w:top="1440" w:right="1440" w:bottom="1440" w:left="1440" w:header="708" w:footer="708" w:gutter="0"/>
@@ -1669,7 +1854,7 @@
 </file>
 
 <file path=customXml/itemProps1.xml><?xml version="1.0" encoding="utf-8"?>
-<ds:datastoreItem xmlns:ds="http://schemas.openxmlformats.org/officeDocument/2006/customXml" ds:itemID="{B3A9FFD4-4F35-4B8D-AE60-5D695ED89BB7}">
+<ds:datastoreItem xmlns:ds="http://schemas.openxmlformats.org/officeDocument/2006/customXml" ds:itemID="{0F97C4CC-9A91-44C8-BC4F-4EB107DFA3C7}">
   <ds:schemaRefs>
     <ds:schemaRef ds:uri="http://schemas.openxmlformats.org/officeDocument/2006/bibliography"/>
   </ds:schemaRefs>

</xml_diff>